<commit_message>
First pass at copy for the Encore project
</commit_message>
<xml_diff>
--- a/copy/Encore Class Project.docx
+++ b/copy/Encore Class Project.docx
@@ -3,9 +3,355 @@
 <w:document xmlns:wpc="http://schemas.microsoft.com/office/word/2010/wordprocessingCanvas" xmlns:cx="http://schemas.microsoft.com/office/drawing/2014/chartex" xmlns:cx1="http://schemas.microsoft.com/office/drawing/2015/9/8/chartex" xmlns:cx2="http://schemas.microsoft.com/office/drawing/2015/10/21/chartex" xmlns:cx3="http://schemas.microsoft.com/office/drawing/2016/5/9/chartex" xmlns:cx4="http://schemas.microsoft.com/office/drawing/2016/5/10/chartex" xmlns:cx5="http://schemas.microsoft.com/office/drawing/2016/5/11/chartex" xmlns:cx6="http://schemas.microsoft.com/office/drawing/2016/5/12/chartex" xmlns:cx7="http://schemas.microsoft.com/office/drawing/2016/5/13/chartex" xmlns:cx8="http://schemas.microsoft.com/office/drawing/2016/5/14/chartex" xmlns:mc="http://schemas.openxmlformats.org/markup-compatibility/2006" xmlns:aink="http://schemas.microsoft.com/office/drawing/2016/ink" xmlns:am3d="http://schemas.microsoft.com/office/drawing/2017/model3d" xmlns:o="urn:schemas-microsoft-com:office:office" xmlns:r="http://schemas.openxmlformats.org/officeDocument/2006/relationships" xmlns:m="http://schemas.openxmlformats.org/officeDocument/2006/math" xmlns:v="urn:schemas-microsoft-com:vml" xmlns:wp14="http://schemas.microsoft.com/office/word/2010/wordprocessingDrawing" xmlns:wp="http://schemas.openxmlformats.org/drawingml/2006/wordprocessingDrawing" xmlns:w10="urn:schemas-microsoft-com:office:word" xmlns:w="http://schemas.openxmlformats.org/wordprocessingml/2006/main" xmlns:w14="http://schemas.microsoft.com/office/word/2010/wordml" xmlns:w15="http://schemas.microsoft.com/office/word/2012/wordml" xmlns:w16cid="http://schemas.microsoft.com/office/word/2016/wordml/cid" xmlns:w16se="http://schemas.microsoft.com/office/word/2015/wordml/symex" xmlns:wpg="http://schemas.microsoft.com/office/word/2010/wordprocessingGroup" xmlns:wpi="http://schemas.microsoft.com/office/word/2010/wordprocessingInk" xmlns:wne="http://schemas.microsoft.com/office/word/2006/wordml" xmlns:wps="http://schemas.microsoft.com/office/word/2010/wordprocessingShape" mc:Ignorable="w14 w15 w16se w16cid wp14">
   <w:body>
     <w:p>
+      <w:pPr>
+        <w:pStyle w:val="Heading1"/>
+      </w:pPr>
+      <w:r>
+        <w:t>Heading</w:t>
+      </w:r>
+    </w:p>
+    <w:p>
+      <w:r>
+        <w:t>Encore Performance Gear</w:t>
+      </w:r>
+    </w:p>
+    <w:p>
+      <w:r>
+        <w:t>A group project to design and develop an e-commerce web app.</w:t>
+      </w:r>
+    </w:p>
+    <w:p>
+      <w:r>
+        <w:t xml:space="preserve">User Researcher / Product Designer / Full Stack Developer / </w:t>
+      </w:r>
+      <w:r>
+        <w:t xml:space="preserve">Build Master </w:t>
+      </w:r>
+    </w:p>
+    <w:p>
+      <w:r>
+        <w:t>Jan. – Apr. 2020</w:t>
+      </w:r>
+    </w:p>
+    <w:p>
+      <w:pPr>
+        <w:pStyle w:val="Heading1"/>
+      </w:pPr>
+      <w:r>
+        <w:t>Content</w:t>
+      </w:r>
+    </w:p>
+    <w:p>
+      <w:r>
+        <w:t xml:space="preserve">Competitive drumlines and marching </w:t>
+      </w:r>
+      <w:r>
+        <w:t>ensembles</w:t>
+      </w:r>
+      <w:r>
+        <w:t xml:space="preserve"> have a significant amount of used equipment that they need to sell at the end of each season. Many of these transactions take place on Facebook Marketplace or expensive online consignment shops, neither of which fully meet users’ needs.</w:t>
+      </w:r>
+    </w:p>
+    <w:p>
+      <w:pPr>
+        <w:pStyle w:val="Heading2"/>
+      </w:pPr>
+      <w:r>
+        <w:t>Solution</w:t>
+      </w:r>
+    </w:p>
+    <w:p>
+      <w:r>
+        <w:t xml:space="preserve">Our team of experts </w:t>
+      </w:r>
+      <w:r>
+        <w:t xml:space="preserve">created an online marketplace for the directors and designers of </w:t>
+      </w:r>
+      <w:r>
+        <w:t>these</w:t>
+      </w:r>
+      <w:r>
+        <w:t xml:space="preserve"> ensembles to buy and sell their used equipment. </w:t>
+      </w:r>
+      <w:r>
+        <w:t>W</w:t>
+      </w:r>
+      <w:r>
+        <w:t xml:space="preserve">e </w:t>
+      </w:r>
+      <w:r>
+        <w:t>deployed</w:t>
+      </w:r>
+      <w:r>
+        <w:t xml:space="preserve"> a minimal viable product</w:t>
+      </w:r>
+      <w:r>
+        <w:t xml:space="preserve"> to Heroku using </w:t>
+      </w:r>
+      <w:r>
+        <w:t>React with Redux and a RESTful Django API</w:t>
+      </w:r>
+      <w:r>
+        <w:t>.</w:t>
+      </w:r>
+    </w:p>
+    <w:p>
+      <w:pPr>
+        <w:pStyle w:val="Heading2"/>
+      </w:pPr>
+      <w:r>
+        <w:t>Value Proposition</w:t>
+      </w:r>
+    </w:p>
+    <w:p>
+      <w:r>
+        <w:t xml:space="preserve">Encore Performance Gear is a community-run platform built specifically for directors and designers of competitive drumlines and marching ensembles. The site builds trust </w:t>
+      </w:r>
+      <w:r>
+        <w:t>with</w:t>
+      </w:r>
+      <w:r>
+        <w:t xml:space="preserve"> </w:t>
+      </w:r>
+      <w:r>
+        <w:t xml:space="preserve">user </w:t>
+      </w:r>
+      <w:r>
+        <w:t xml:space="preserve">profiles that provides buyers information about the </w:t>
+      </w:r>
+      <w:r>
+        <w:t>users they’re buying from</w:t>
+      </w:r>
+      <w:r>
+        <w:t xml:space="preserve">. Intuitive functionality </w:t>
+      </w:r>
+      <w:r>
+        <w:t>matches</w:t>
+      </w:r>
+      <w:r>
+        <w:t xml:space="preserve"> the mental model users </w:t>
+      </w:r>
+      <w:r>
+        <w:t>have from</w:t>
+      </w:r>
+      <w:r>
+        <w:t xml:space="preserve"> other e-commerce site, creating a seamless experience throughout the process.</w:t>
+      </w:r>
+    </w:p>
+    <w:p>
+      <w:pPr>
+        <w:pStyle w:val="Heading2"/>
+      </w:pPr>
+      <w:r>
+        <w:t>Key Features</w:t>
+      </w:r>
+    </w:p>
+    <w:p>
+      <w:pPr>
+        <w:numPr>
+          <w:ilvl w:val="0"/>
+          <w:numId w:val="2"/>
+        </w:numPr>
+      </w:pPr>
+      <w:r>
+        <w:t>Create accounts for individual</w:t>
+      </w:r>
+      <w:r>
+        <w:t xml:space="preserve"> users</w:t>
+      </w:r>
+      <w:r>
+        <w:t xml:space="preserve"> and organizations</w:t>
+      </w:r>
+    </w:p>
+    <w:p>
+      <w:pPr>
+        <w:numPr>
+          <w:ilvl w:val="0"/>
+          <w:numId w:val="2"/>
+        </w:numPr>
+      </w:pPr>
+      <w:r>
+        <w:t>Draft and publish listings for equipment</w:t>
+      </w:r>
+    </w:p>
+    <w:p>
+      <w:pPr>
+        <w:numPr>
+          <w:ilvl w:val="0"/>
+          <w:numId w:val="2"/>
+        </w:numPr>
+      </w:pPr>
+      <w:r>
+        <w:t>Quickly find the equipment you are looking for with intuitive text search, sorting</w:t>
+      </w:r>
+      <w:r>
+        <w:t>,</w:t>
+      </w:r>
+      <w:r>
+        <w:t xml:space="preserve"> and filtering</w:t>
+      </w:r>
+    </w:p>
+    <w:p>
+      <w:pPr>
+        <w:numPr>
+          <w:ilvl w:val="0"/>
+          <w:numId w:val="2"/>
+        </w:numPr>
+      </w:pPr>
+      <w:r>
+        <w:t>Message</w:t>
+      </w:r>
+      <w:r>
+        <w:t xml:space="preserve"> users</w:t>
+      </w:r>
+      <w:r>
+        <w:t xml:space="preserve"> to negotiate sales and purchases of equipment</w:t>
+      </w:r>
+    </w:p>
+    <w:p>
+      <w:pPr>
+        <w:numPr>
+          <w:ilvl w:val="0"/>
+          <w:numId w:val="2"/>
+        </w:numPr>
+      </w:pPr>
+      <w:r>
+        <w:t>Notify buyers when items are no longer available by marking listing</w:t>
+      </w:r>
+      <w:r>
+        <w:t>s</w:t>
+      </w:r>
+      <w:r>
+        <w:t xml:space="preserve"> as “sale pending” or “sold”</w:t>
+      </w:r>
+    </w:p>
+    <w:p>
+      <w:pPr>
+        <w:numPr>
+          <w:ilvl w:val="0"/>
+          <w:numId w:val="2"/>
+        </w:numPr>
+      </w:pPr>
+      <w:proofErr w:type="spellStart"/>
+      <w:r>
+        <w:t>Opt</w:t>
+      </w:r>
+      <w:proofErr w:type="spellEnd"/>
+      <w:r>
+        <w:t xml:space="preserve"> in/out of receiving email notifications when you receive messages</w:t>
+      </w:r>
+    </w:p>
+    <w:p>
+      <w:pPr>
+        <w:pStyle w:val="Heading2"/>
+      </w:pPr>
+      <w:r>
+        <w:t>Process</w:t>
+      </w:r>
+    </w:p>
+    <w:p>
+      <w:r>
+        <w:t>Our</w:t>
+      </w:r>
+      <w:r>
+        <w:t xml:space="preserve"> team </w:t>
+      </w:r>
+      <w:r>
+        <w:t>of experts used</w:t>
+      </w:r>
+      <w:r>
+        <w:t xml:space="preserve"> a user-centered agile development process </w:t>
+      </w:r>
+      <w:r>
+        <w:t>that incorporated</w:t>
+      </w:r>
+      <w:r>
+        <w:t xml:space="preserve"> UX</w:t>
+      </w:r>
+      <w:r>
+        <w:t xml:space="preserve"> </w:t>
+      </w:r>
+      <w:r>
+        <w:t>methodologies into five two-week development sprints.</w:t>
+      </w:r>
+    </w:p>
+    <w:p>
+      <w:r>
+        <w:t xml:space="preserve">Sprint 1: </w:t>
+      </w:r>
+      <w:r>
+        <w:t>Initial u</w:t>
+      </w:r>
+      <w:r>
+        <w:t xml:space="preserve">ser research, configuration </w:t>
+      </w:r>
+      <w:r>
+        <w:t xml:space="preserve">and integration </w:t>
+      </w:r>
+      <w:r>
+        <w:t xml:space="preserve">of Django </w:t>
+      </w:r>
+      <w:r>
+        <w:t xml:space="preserve">API </w:t>
+      </w:r>
+      <w:r>
+        <w:t>and React</w:t>
+      </w:r>
+    </w:p>
+    <w:p>
+      <w:r>
+        <w:t xml:space="preserve">Sprint 2: </w:t>
+      </w:r>
+      <w:r>
+        <w:t>Wireframes and high fidelity mockups shared with product owner, a</w:t>
+      </w:r>
+      <w:r>
+        <w:t>ccount creation</w:t>
+      </w:r>
+      <w:r>
+        <w:t xml:space="preserve"> and basic database read/write operations</w:t>
+      </w:r>
+      <w:r>
+        <w:t xml:space="preserve"> integrated </w:t>
+      </w:r>
+    </w:p>
+    <w:p>
+      <w:r>
+        <w:t xml:space="preserve">Sprint 3: </w:t>
+      </w:r>
+      <w:r>
+        <w:t>Mockup iterations and refinements, p</w:t>
+      </w:r>
+      <w:r>
+        <w:t xml:space="preserve">hoto upload integrated, significant UI improvements </w:t>
+      </w:r>
+    </w:p>
+    <w:p>
+      <w:r>
+        <w:lastRenderedPageBreak/>
+        <w:t>Sprint 4: Messaging integrated, deployment</w:t>
+      </w:r>
+      <w:r>
+        <w:t xml:space="preserve"> to Heroku accomplished</w:t>
+      </w:r>
+    </w:p>
+    <w:p>
+      <w:r>
+        <w:t>Sprint 5: User testing</w:t>
+      </w:r>
+      <w:r>
+        <w:t xml:space="preserve"> of MVP conducted</w:t>
+      </w:r>
+      <w:r>
+        <w:t>, u</w:t>
+      </w:r>
       <w:bookmarkStart w:id="0" w:name="_GoBack"/>
       <w:bookmarkEnd w:id="0"/>
-    </w:p>
+      <w:r>
+        <w:t xml:space="preserve">ser feedback implemented </w:t>
+      </w:r>
+    </w:p>
+    <w:p/>
     <w:sectPr>
       <w:pgSz w:w="12240" w:h="15840"/>
       <w:pgMar w:top="1440" w:right="1440" w:bottom="1440" w:left="1440" w:header="720" w:footer="720" w:gutter="0"/>
@@ -14,6 +360,315 @@
     </w:sectPr>
   </w:body>
 </w:document>
+</file>
+
+<file path=word/numbering.xml><?xml version="1.0" encoding="utf-8"?>
+<w:numbering xmlns:wpc="http://schemas.microsoft.com/office/word/2010/wordprocessingCanvas" xmlns:cx="http://schemas.microsoft.com/office/drawing/2014/chartex" xmlns:cx1="http://schemas.microsoft.com/office/drawing/2015/9/8/chartex" xmlns:cx2="http://schemas.microsoft.com/office/drawing/2015/10/21/chartex" xmlns:cx3="http://schemas.microsoft.com/office/drawing/2016/5/9/chartex" xmlns:cx4="http://schemas.microsoft.com/office/drawing/2016/5/10/chartex" xmlns:cx5="http://schemas.microsoft.com/office/drawing/2016/5/11/chartex" xmlns:cx6="http://schemas.microsoft.com/office/drawing/2016/5/12/chartex" xmlns:cx7="http://schemas.microsoft.com/office/drawing/2016/5/13/chartex" xmlns:cx8="http://schemas.microsoft.com/office/drawing/2016/5/14/chartex" xmlns:mc="http://schemas.openxmlformats.org/markup-compatibility/2006" xmlns:aink="http://schemas.microsoft.com/office/drawing/2016/ink" xmlns:am3d="http://schemas.microsoft.com/office/drawing/2017/model3d" xmlns:o="urn:schemas-microsoft-com:office:office" xmlns:r="http://schemas.openxmlformats.org/officeDocument/2006/relationships" xmlns:m="http://schemas.openxmlformats.org/officeDocument/2006/math" xmlns:v="urn:schemas-microsoft-com:vml" xmlns:wp14="http://schemas.microsoft.com/office/word/2010/wordprocessingDrawing" xmlns:wp="http://schemas.openxmlformats.org/drawingml/2006/wordprocessingDrawing" xmlns:w10="urn:schemas-microsoft-com:office:word" xmlns:w="http://schemas.openxmlformats.org/wordprocessingml/2006/main" xmlns:w14="http://schemas.microsoft.com/office/word/2010/wordml" xmlns:w15="http://schemas.microsoft.com/office/word/2012/wordml" xmlns:w16cid="http://schemas.microsoft.com/office/word/2016/wordml/cid" xmlns:w16se="http://schemas.microsoft.com/office/word/2015/wordml/symex" xmlns:wpg="http://schemas.microsoft.com/office/word/2010/wordprocessingGroup" xmlns:wpi="http://schemas.microsoft.com/office/word/2010/wordprocessingInk" xmlns:wne="http://schemas.microsoft.com/office/word/2006/wordml" xmlns:wps="http://schemas.microsoft.com/office/word/2010/wordprocessingShape" mc:Ignorable="w14 w15 w16se w16cid wp14">
+  <w:abstractNum w:abstractNumId="0" w15:restartNumberingAfterBreak="0">
+    <w:nsid w:val="28643B74"/>
+    <w:multiLevelType w:val="multilevel"/>
+    <w:tmpl w:val="42E489FE"/>
+    <w:lvl w:ilvl="0">
+      <w:start w:val="1"/>
+      <w:numFmt w:val="bullet"/>
+      <w:lvlText w:val=""/>
+      <w:lvlJc w:val="left"/>
+      <w:pPr>
+        <w:tabs>
+          <w:tab w:val="num" w:pos="720"/>
+        </w:tabs>
+        <w:ind w:left="720" w:hanging="360"/>
+      </w:pPr>
+      <w:rPr>
+        <w:rFonts w:ascii="Symbol" w:hAnsi="Symbol" w:hint="default"/>
+        <w:sz w:val="20"/>
+      </w:rPr>
+    </w:lvl>
+    <w:lvl w:ilvl="1" w:tentative="1">
+      <w:start w:val="1"/>
+      <w:numFmt w:val="bullet"/>
+      <w:lvlText w:val="o"/>
+      <w:lvlJc w:val="left"/>
+      <w:pPr>
+        <w:tabs>
+          <w:tab w:val="num" w:pos="1440"/>
+        </w:tabs>
+        <w:ind w:left="1440" w:hanging="360"/>
+      </w:pPr>
+      <w:rPr>
+        <w:rFonts w:ascii="Courier New" w:hAnsi="Courier New" w:hint="default"/>
+        <w:sz w:val="20"/>
+      </w:rPr>
+    </w:lvl>
+    <w:lvl w:ilvl="2" w:tentative="1">
+      <w:start w:val="1"/>
+      <w:numFmt w:val="bullet"/>
+      <w:lvlText w:val=""/>
+      <w:lvlJc w:val="left"/>
+      <w:pPr>
+        <w:tabs>
+          <w:tab w:val="num" w:pos="2160"/>
+        </w:tabs>
+        <w:ind w:left="2160" w:hanging="360"/>
+      </w:pPr>
+      <w:rPr>
+        <w:rFonts w:ascii="Wingdings" w:hAnsi="Wingdings" w:hint="default"/>
+        <w:sz w:val="20"/>
+      </w:rPr>
+    </w:lvl>
+    <w:lvl w:ilvl="3" w:tentative="1">
+      <w:start w:val="1"/>
+      <w:numFmt w:val="bullet"/>
+      <w:lvlText w:val=""/>
+      <w:lvlJc w:val="left"/>
+      <w:pPr>
+        <w:tabs>
+          <w:tab w:val="num" w:pos="2880"/>
+        </w:tabs>
+        <w:ind w:left="2880" w:hanging="360"/>
+      </w:pPr>
+      <w:rPr>
+        <w:rFonts w:ascii="Wingdings" w:hAnsi="Wingdings" w:hint="default"/>
+        <w:sz w:val="20"/>
+      </w:rPr>
+    </w:lvl>
+    <w:lvl w:ilvl="4" w:tentative="1">
+      <w:start w:val="1"/>
+      <w:numFmt w:val="bullet"/>
+      <w:lvlText w:val=""/>
+      <w:lvlJc w:val="left"/>
+      <w:pPr>
+        <w:tabs>
+          <w:tab w:val="num" w:pos="3600"/>
+        </w:tabs>
+        <w:ind w:left="3600" w:hanging="360"/>
+      </w:pPr>
+      <w:rPr>
+        <w:rFonts w:ascii="Wingdings" w:hAnsi="Wingdings" w:hint="default"/>
+        <w:sz w:val="20"/>
+      </w:rPr>
+    </w:lvl>
+    <w:lvl w:ilvl="5" w:tentative="1">
+      <w:start w:val="1"/>
+      <w:numFmt w:val="bullet"/>
+      <w:lvlText w:val=""/>
+      <w:lvlJc w:val="left"/>
+      <w:pPr>
+        <w:tabs>
+          <w:tab w:val="num" w:pos="4320"/>
+        </w:tabs>
+        <w:ind w:left="4320" w:hanging="360"/>
+      </w:pPr>
+      <w:rPr>
+        <w:rFonts w:ascii="Wingdings" w:hAnsi="Wingdings" w:hint="default"/>
+        <w:sz w:val="20"/>
+      </w:rPr>
+    </w:lvl>
+    <w:lvl w:ilvl="6" w:tentative="1">
+      <w:start w:val="1"/>
+      <w:numFmt w:val="bullet"/>
+      <w:lvlText w:val=""/>
+      <w:lvlJc w:val="left"/>
+      <w:pPr>
+        <w:tabs>
+          <w:tab w:val="num" w:pos="5040"/>
+        </w:tabs>
+        <w:ind w:left="5040" w:hanging="360"/>
+      </w:pPr>
+      <w:rPr>
+        <w:rFonts w:ascii="Wingdings" w:hAnsi="Wingdings" w:hint="default"/>
+        <w:sz w:val="20"/>
+      </w:rPr>
+    </w:lvl>
+    <w:lvl w:ilvl="7" w:tentative="1">
+      <w:start w:val="1"/>
+      <w:numFmt w:val="bullet"/>
+      <w:lvlText w:val=""/>
+      <w:lvlJc w:val="left"/>
+      <w:pPr>
+        <w:tabs>
+          <w:tab w:val="num" w:pos="5760"/>
+        </w:tabs>
+        <w:ind w:left="5760" w:hanging="360"/>
+      </w:pPr>
+      <w:rPr>
+        <w:rFonts w:ascii="Wingdings" w:hAnsi="Wingdings" w:hint="default"/>
+        <w:sz w:val="20"/>
+      </w:rPr>
+    </w:lvl>
+    <w:lvl w:ilvl="8" w:tentative="1">
+      <w:start w:val="1"/>
+      <w:numFmt w:val="bullet"/>
+      <w:lvlText w:val=""/>
+      <w:lvlJc w:val="left"/>
+      <w:pPr>
+        <w:tabs>
+          <w:tab w:val="num" w:pos="6480"/>
+        </w:tabs>
+        <w:ind w:left="6480" w:hanging="360"/>
+      </w:pPr>
+      <w:rPr>
+        <w:rFonts w:ascii="Wingdings" w:hAnsi="Wingdings" w:hint="default"/>
+        <w:sz w:val="20"/>
+      </w:rPr>
+    </w:lvl>
+  </w:abstractNum>
+  <w:abstractNum w:abstractNumId="1" w15:restartNumberingAfterBreak="0">
+    <w:nsid w:val="7B222BD5"/>
+    <w:multiLevelType w:val="multilevel"/>
+    <w:tmpl w:val="AD041394"/>
+    <w:lvl w:ilvl="0">
+      <w:start w:val="1"/>
+      <w:numFmt w:val="bullet"/>
+      <w:lvlText w:val=""/>
+      <w:lvlJc w:val="left"/>
+      <w:pPr>
+        <w:tabs>
+          <w:tab w:val="num" w:pos="720"/>
+        </w:tabs>
+        <w:ind w:left="720" w:hanging="360"/>
+      </w:pPr>
+      <w:rPr>
+        <w:rFonts w:ascii="Symbol" w:hAnsi="Symbol" w:hint="default"/>
+        <w:sz w:val="20"/>
+      </w:rPr>
+    </w:lvl>
+    <w:lvl w:ilvl="1" w:tentative="1">
+      <w:start w:val="1"/>
+      <w:numFmt w:val="bullet"/>
+      <w:lvlText w:val="o"/>
+      <w:lvlJc w:val="left"/>
+      <w:pPr>
+        <w:tabs>
+          <w:tab w:val="num" w:pos="1440"/>
+        </w:tabs>
+        <w:ind w:left="1440" w:hanging="360"/>
+      </w:pPr>
+      <w:rPr>
+        <w:rFonts w:ascii="Courier New" w:hAnsi="Courier New" w:hint="default"/>
+        <w:sz w:val="20"/>
+      </w:rPr>
+    </w:lvl>
+    <w:lvl w:ilvl="2" w:tentative="1">
+      <w:start w:val="1"/>
+      <w:numFmt w:val="bullet"/>
+      <w:lvlText w:val=""/>
+      <w:lvlJc w:val="left"/>
+      <w:pPr>
+        <w:tabs>
+          <w:tab w:val="num" w:pos="2160"/>
+        </w:tabs>
+        <w:ind w:left="2160" w:hanging="360"/>
+      </w:pPr>
+      <w:rPr>
+        <w:rFonts w:ascii="Wingdings" w:hAnsi="Wingdings" w:hint="default"/>
+        <w:sz w:val="20"/>
+      </w:rPr>
+    </w:lvl>
+    <w:lvl w:ilvl="3" w:tentative="1">
+      <w:start w:val="1"/>
+      <w:numFmt w:val="bullet"/>
+      <w:lvlText w:val=""/>
+      <w:lvlJc w:val="left"/>
+      <w:pPr>
+        <w:tabs>
+          <w:tab w:val="num" w:pos="2880"/>
+        </w:tabs>
+        <w:ind w:left="2880" w:hanging="360"/>
+      </w:pPr>
+      <w:rPr>
+        <w:rFonts w:ascii="Wingdings" w:hAnsi="Wingdings" w:hint="default"/>
+        <w:sz w:val="20"/>
+      </w:rPr>
+    </w:lvl>
+    <w:lvl w:ilvl="4" w:tentative="1">
+      <w:start w:val="1"/>
+      <w:numFmt w:val="bullet"/>
+      <w:lvlText w:val=""/>
+      <w:lvlJc w:val="left"/>
+      <w:pPr>
+        <w:tabs>
+          <w:tab w:val="num" w:pos="3600"/>
+        </w:tabs>
+        <w:ind w:left="3600" w:hanging="360"/>
+      </w:pPr>
+      <w:rPr>
+        <w:rFonts w:ascii="Wingdings" w:hAnsi="Wingdings" w:hint="default"/>
+        <w:sz w:val="20"/>
+      </w:rPr>
+    </w:lvl>
+    <w:lvl w:ilvl="5" w:tentative="1">
+      <w:start w:val="1"/>
+      <w:numFmt w:val="bullet"/>
+      <w:lvlText w:val=""/>
+      <w:lvlJc w:val="left"/>
+      <w:pPr>
+        <w:tabs>
+          <w:tab w:val="num" w:pos="4320"/>
+        </w:tabs>
+        <w:ind w:left="4320" w:hanging="360"/>
+      </w:pPr>
+      <w:rPr>
+        <w:rFonts w:ascii="Wingdings" w:hAnsi="Wingdings" w:hint="default"/>
+        <w:sz w:val="20"/>
+      </w:rPr>
+    </w:lvl>
+    <w:lvl w:ilvl="6" w:tentative="1">
+      <w:start w:val="1"/>
+      <w:numFmt w:val="bullet"/>
+      <w:lvlText w:val=""/>
+      <w:lvlJc w:val="left"/>
+      <w:pPr>
+        <w:tabs>
+          <w:tab w:val="num" w:pos="5040"/>
+        </w:tabs>
+        <w:ind w:left="5040" w:hanging="360"/>
+      </w:pPr>
+      <w:rPr>
+        <w:rFonts w:ascii="Wingdings" w:hAnsi="Wingdings" w:hint="default"/>
+        <w:sz w:val="20"/>
+      </w:rPr>
+    </w:lvl>
+    <w:lvl w:ilvl="7" w:tentative="1">
+      <w:start w:val="1"/>
+      <w:numFmt w:val="bullet"/>
+      <w:lvlText w:val=""/>
+      <w:lvlJc w:val="left"/>
+      <w:pPr>
+        <w:tabs>
+          <w:tab w:val="num" w:pos="5760"/>
+        </w:tabs>
+        <w:ind w:left="5760" w:hanging="360"/>
+      </w:pPr>
+      <w:rPr>
+        <w:rFonts w:ascii="Wingdings" w:hAnsi="Wingdings" w:hint="default"/>
+        <w:sz w:val="20"/>
+      </w:rPr>
+    </w:lvl>
+    <w:lvl w:ilvl="8" w:tentative="1">
+      <w:start w:val="1"/>
+      <w:numFmt w:val="bullet"/>
+      <w:lvlText w:val=""/>
+      <w:lvlJc w:val="left"/>
+      <w:pPr>
+        <w:tabs>
+          <w:tab w:val="num" w:pos="6480"/>
+        </w:tabs>
+        <w:ind w:left="6480" w:hanging="360"/>
+      </w:pPr>
+      <w:rPr>
+        <w:rFonts w:ascii="Wingdings" w:hAnsi="Wingdings" w:hint="default"/>
+        <w:sz w:val="20"/>
+      </w:rPr>
+    </w:lvl>
+  </w:abstractNum>
+  <w:num w:numId="1">
+    <w:abstractNumId w:val="0"/>
+  </w:num>
+  <w:num w:numId="2">
+    <w:abstractNumId w:val="1"/>
+  </w:num>
+</w:numbering>
 </file>
 
 <file path=word/styles.xml><?xml version="1.0" encoding="utf-8"?>
@@ -139,6 +794,7 @@
     <w:lsdException w:name="HTML Sample" w:semiHidden="1" w:unhideWhenUsed="1"/>
     <w:lsdException w:name="HTML Typewriter" w:semiHidden="1" w:unhideWhenUsed="1"/>
     <w:lsdException w:name="HTML Variable" w:semiHidden="1" w:unhideWhenUsed="1"/>
+    <w:lsdException w:name="Normal Table" w:semiHidden="1" w:unhideWhenUsed="1"/>
     <w:lsdException w:name="annotation subject" w:semiHidden="1" w:unhideWhenUsed="1"/>
     <w:lsdException w:name="No List" w:semiHidden="1" w:unhideWhenUsed="1"/>
     <w:lsdException w:name="Outline List 1" w:semiHidden="1" w:unhideWhenUsed="1"/>
@@ -184,9 +840,11 @@
     <w:lsdException w:name="Table Subtle 1" w:semiHidden="1" w:unhideWhenUsed="1"/>
     <w:lsdException w:name="Table Subtle 2" w:semiHidden="1" w:unhideWhenUsed="1"/>
     <w:lsdException w:name="Table Web 1" w:semiHidden="1" w:unhideWhenUsed="1"/>
+    <w:lsdException w:name="Table Web 2" w:semiHidden="1" w:unhideWhenUsed="1"/>
     <w:lsdException w:name="Table Web 3" w:semiHidden="1" w:unhideWhenUsed="1"/>
     <w:lsdException w:name="Balloon Text" w:semiHidden="1" w:unhideWhenUsed="1"/>
     <w:lsdException w:name="Table Grid" w:uiPriority="39"/>
+    <w:lsdException w:name="Table Theme" w:semiHidden="1" w:unhideWhenUsed="1"/>
     <w:lsdException w:name="Placeholder Text" w:semiHidden="1"/>
     <w:lsdException w:name="No Spacing" w:uiPriority="1" w:qFormat="1"/>
     <w:lsdException w:name="Light Shading" w:uiPriority="60"/>
@@ -413,10 +1071,52 @@
     <w:name w:val="Normal"/>
     <w:qFormat/>
   </w:style>
+  <w:style w:type="paragraph" w:styleId="Heading1">
+    <w:name w:val="heading 1"/>
+    <w:basedOn w:val="Normal"/>
+    <w:next w:val="Normal"/>
+    <w:link w:val="Heading1Char"/>
+    <w:uiPriority w:val="9"/>
+    <w:qFormat/>
+    <w:rsid w:val="00BC7C63"/>
+    <w:pPr>
+      <w:keepNext/>
+      <w:keepLines/>
+      <w:spacing w:before="240" w:after="0"/>
+      <w:outlineLvl w:val="0"/>
+    </w:pPr>
+    <w:rPr>
+      <w:rFonts w:asciiTheme="majorHAnsi" w:eastAsiaTheme="majorEastAsia" w:hAnsiTheme="majorHAnsi" w:cstheme="majorBidi"/>
+      <w:color w:val="2F5496" w:themeColor="accent1" w:themeShade="BF"/>
+      <w:sz w:val="32"/>
+      <w:szCs w:val="32"/>
+    </w:rPr>
+  </w:style>
+  <w:style w:type="paragraph" w:styleId="Heading2">
+    <w:name w:val="heading 2"/>
+    <w:basedOn w:val="Normal"/>
+    <w:next w:val="Normal"/>
+    <w:link w:val="Heading2Char"/>
+    <w:uiPriority w:val="9"/>
+    <w:unhideWhenUsed/>
+    <w:qFormat/>
+    <w:rsid w:val="0082039A"/>
+    <w:pPr>
+      <w:keepNext/>
+      <w:keepLines/>
+      <w:spacing w:before="40" w:after="0"/>
+      <w:outlineLvl w:val="1"/>
+    </w:pPr>
+    <w:rPr>
+      <w:rFonts w:asciiTheme="majorHAnsi" w:eastAsiaTheme="majorEastAsia" w:hAnsiTheme="majorHAnsi" w:cstheme="majorBidi"/>
+      <w:color w:val="2F5496" w:themeColor="accent1" w:themeShade="BF"/>
+      <w:sz w:val="26"/>
+      <w:szCs w:val="26"/>
+    </w:rPr>
+  </w:style>
   <w:style w:type="character" w:default="1" w:styleId="DefaultParagraphFont">
     <w:name w:val="Default Paragraph Font"/>
     <w:uiPriority w:val="1"/>
-    <w:semiHidden/>
     <w:unhideWhenUsed/>
   </w:style>
   <w:style w:type="table" w:default="1" w:styleId="TableNormal">
@@ -439,6 +1139,32 @@
     <w:uiPriority w:val="99"/>
     <w:semiHidden/>
     <w:unhideWhenUsed/>
+  </w:style>
+  <w:style w:type="character" w:customStyle="1" w:styleId="Heading1Char">
+    <w:name w:val="Heading 1 Char"/>
+    <w:basedOn w:val="DefaultParagraphFont"/>
+    <w:link w:val="Heading1"/>
+    <w:uiPriority w:val="9"/>
+    <w:rsid w:val="00BC7C63"/>
+    <w:rPr>
+      <w:rFonts w:asciiTheme="majorHAnsi" w:eastAsiaTheme="majorEastAsia" w:hAnsiTheme="majorHAnsi" w:cstheme="majorBidi"/>
+      <w:color w:val="2F5496" w:themeColor="accent1" w:themeShade="BF"/>
+      <w:sz w:val="32"/>
+      <w:szCs w:val="32"/>
+    </w:rPr>
+  </w:style>
+  <w:style w:type="character" w:customStyle="1" w:styleId="Heading2Char">
+    <w:name w:val="Heading 2 Char"/>
+    <w:basedOn w:val="DefaultParagraphFont"/>
+    <w:link w:val="Heading2"/>
+    <w:uiPriority w:val="9"/>
+    <w:rsid w:val="0082039A"/>
+    <w:rPr>
+      <w:rFonts w:asciiTheme="majorHAnsi" w:eastAsiaTheme="majorEastAsia" w:hAnsiTheme="majorHAnsi" w:cstheme="majorBidi"/>
+      <w:color w:val="2F5496" w:themeColor="accent1" w:themeShade="BF"/>
+      <w:sz w:val="26"/>
+      <w:szCs w:val="26"/>
+    </w:rPr>
   </w:style>
 </w:styles>
 </file>

</xml_diff>

<commit_message>
Created new files for encore project and filled in initial copy
</commit_message>
<xml_diff>
--- a/copy/Encore Class Project.docx
+++ b/copy/Encore Class Project.docx
@@ -30,6 +30,11 @@
     </w:p>
     <w:p>
       <w:r>
+        <w:t>User Interviews / Usability Testing / Prototyping / React + Redux / Django</w:t>
+      </w:r>
+    </w:p>
+    <w:p>
+      <w:r>
         <w:t>Jan. – Apr. 2020</w:t>
       </w:r>
     </w:p>
@@ -43,13 +48,7 @@
     </w:p>
     <w:p>
       <w:r>
-        <w:t xml:space="preserve">Competitive drumlines and marching </w:t>
-      </w:r>
-      <w:r>
-        <w:t>ensembles</w:t>
-      </w:r>
-      <w:r>
-        <w:t xml:space="preserve"> have a significant amount of used equipment that they need to sell at the end of each season. Many of these transactions take place on Facebook Marketplace or expensive online consignment shops, neither of which fully meet users’ needs.</w:t>
+        <w:t>Competitive drumlines and marching ensembles have a significant amount of used equipment that they need to sell at the end of each season. Many of these transactions take place on Facebook Marketplace or expensive online consignment shops, neither of which fully meet users’ needs.</w:t>
       </w:r>
     </w:p>
     <w:p>
@@ -62,10 +61,7 @@
     </w:p>
     <w:p>
       <w:r>
-        <w:t xml:space="preserve">Our team of experts </w:t>
-      </w:r>
-      <w:r>
-        <w:t xml:space="preserve">created an online marketplace for the directors and designers of </w:t>
+        <w:t xml:space="preserve">Our team of experts created an online marketplace for the directors and designers of </w:t>
       </w:r>
       <w:r>
         <w:t>these</w:t>
@@ -74,19 +70,7 @@
         <w:t xml:space="preserve"> ensembles to buy and sell their used equipment. </w:t>
       </w:r>
       <w:r>
-        <w:t>W</w:t>
-      </w:r>
-      <w:r>
-        <w:t xml:space="preserve">e </w:t>
-      </w:r>
-      <w:r>
-        <w:t>deployed</w:t>
-      </w:r>
-      <w:r>
-        <w:t xml:space="preserve"> a minimal viable product</w:t>
-      </w:r>
-      <w:r>
-        <w:t xml:space="preserve"> to Heroku using </w:t>
+        <w:t xml:space="preserve">We deployed a minimal viable product to Heroku using </w:t>
       </w:r>
       <w:r>
         <w:t>React with Redux and a RESTful Django API</w:t>
@@ -148,10 +132,7 @@
     </w:p>
     <w:p>
       <w:pPr>
-        <w:numPr>
-          <w:ilvl w:val="0"/>
-          <w:numId w:val="2"/>
-        </w:numPr>
+        <w:ind w:left="360"/>
       </w:pPr>
       <w:r>
         <w:t>Create accounts for individual</w:t>
@@ -165,10 +146,7 @@
     </w:p>
     <w:p>
       <w:pPr>
-        <w:numPr>
-          <w:ilvl w:val="0"/>
-          <w:numId w:val="2"/>
-        </w:numPr>
+        <w:ind w:left="360"/>
       </w:pPr>
       <w:r>
         <w:t>Draft and publish listings for equipment</w:t>
@@ -176,10 +154,7 @@
     </w:p>
     <w:p>
       <w:pPr>
-        <w:numPr>
-          <w:ilvl w:val="0"/>
-          <w:numId w:val="2"/>
-        </w:numPr>
+        <w:ind w:left="360"/>
       </w:pPr>
       <w:r>
         <w:t>Quickly find the equipment you are looking for with intuitive text search, sorting</w:t>
@@ -193,10 +168,7 @@
     </w:p>
     <w:p>
       <w:pPr>
-        <w:numPr>
-          <w:ilvl w:val="0"/>
-          <w:numId w:val="2"/>
-        </w:numPr>
+        <w:ind w:left="360"/>
       </w:pPr>
       <w:r>
         <w:t>Message</w:t>
@@ -210,10 +182,7 @@
     </w:p>
     <w:p>
       <w:pPr>
-        <w:numPr>
-          <w:ilvl w:val="0"/>
-          <w:numId w:val="2"/>
-        </w:numPr>
+        <w:ind w:left="360"/>
       </w:pPr>
       <w:r>
         <w:t>Notify buyers when items are no longer available by marking listing</w:t>
@@ -227,10 +196,7 @@
     </w:p>
     <w:p>
       <w:pPr>
-        <w:numPr>
-          <w:ilvl w:val="0"/>
-          <w:numId w:val="2"/>
-        </w:numPr>
+        <w:ind w:left="360"/>
       </w:pPr>
       <w:proofErr w:type="spellStart"/>
       <w:r>
@@ -251,28 +217,7 @@
     </w:p>
     <w:p>
       <w:r>
-        <w:t>Our</w:t>
-      </w:r>
-      <w:r>
-        <w:t xml:space="preserve"> team </w:t>
-      </w:r>
-      <w:r>
-        <w:t>of experts used</w:t>
-      </w:r>
-      <w:r>
-        <w:t xml:space="preserve"> a user-centered agile development process </w:t>
-      </w:r>
-      <w:r>
-        <w:t>that incorporated</w:t>
-      </w:r>
-      <w:r>
-        <w:t xml:space="preserve"> UX</w:t>
-      </w:r>
-      <w:r>
-        <w:t xml:space="preserve"> </w:t>
-      </w:r>
-      <w:r>
-        <w:t>methodologies into five two-week development sprints.</w:t>
+        <w:t>Our team of experts used a user-centered agile development process that incorporated UX methodologies into five two-week development sprints.</w:t>
       </w:r>
     </w:p>
     <w:p>
@@ -303,7 +248,15 @@
         <w:t xml:space="preserve">Sprint 2: </w:t>
       </w:r>
       <w:r>
-        <w:t>Wireframes and high fidelity mockups shared with product owner, a</w:t>
+        <w:t xml:space="preserve">Wireframes and </w:t>
+      </w:r>
+      <w:proofErr w:type="gramStart"/>
+      <w:r>
+        <w:t>high fidelity</w:t>
+      </w:r>
+      <w:proofErr w:type="gramEnd"/>
+      <w:r>
+        <w:t xml:space="preserve"> mockups shared with product owner, a</w:t>
       </w:r>
       <w:r>
         <w:t>ccount creation</w:t>
@@ -313,42 +266,47 @@
       </w:r>
       <w:r>
         <w:t xml:space="preserve"> integrated </w:t>
-      </w:r>
-    </w:p>
-    <w:p>
-      <w:r>
-        <w:t xml:space="preserve">Sprint 3: </w:t>
-      </w:r>
-      <w:r>
-        <w:t>Mockup iterations and refinements, p</w:t>
-      </w:r>
-      <w:r>
-        <w:t xml:space="preserve">hoto upload integrated, significant UI improvements </w:t>
-      </w:r>
-    </w:p>
-    <w:p>
-      <w:r>
-        <w:lastRenderedPageBreak/>
-        <w:t>Sprint 4: Messaging integrated, deployment</w:t>
-      </w:r>
-      <w:r>
-        <w:t xml:space="preserve"> to Heroku accomplished</w:t>
-      </w:r>
-    </w:p>
-    <w:p>
-      <w:r>
-        <w:t>Sprint 5: User testing</w:t>
-      </w:r>
-      <w:r>
-        <w:t xml:space="preserve"> of MVP conducted</w:t>
-      </w:r>
-      <w:r>
-        <w:t>, u</w:t>
       </w:r>
       <w:bookmarkStart w:id="0" w:name="_GoBack"/>
       <w:bookmarkEnd w:id="0"/>
-      <w:r>
-        <w:t xml:space="preserve">ser feedback implemented </w:t>
+    </w:p>
+    <w:p>
+      <w:r>
+        <w:lastRenderedPageBreak/>
+        <w:t xml:space="preserve">Sprint 3: </w:t>
+      </w:r>
+      <w:r>
+        <w:t>Mockup iterations and refinements, p</w:t>
+      </w:r>
+      <w:r>
+        <w:t xml:space="preserve">hoto upload integrated, significant UI improvements </w:t>
+      </w:r>
+    </w:p>
+    <w:p>
+      <w:r>
+        <w:t>Sprint 4: Messaging integrated, deployment</w:t>
+      </w:r>
+      <w:r>
+        <w:t xml:space="preserve"> to Heroku accomplished</w:t>
+      </w:r>
+    </w:p>
+    <w:p>
+      <w:r>
+        <w:t>Sprint 5: User testing</w:t>
+      </w:r>
+      <w:r>
+        <w:t xml:space="preserve"> of MVP </w:t>
+      </w:r>
+      <w:proofErr w:type="gramStart"/>
+      <w:r>
+        <w:t>conducted</w:t>
+      </w:r>
+      <w:r>
+        <w:t>,</w:t>
+      </w:r>
+      <w:proofErr w:type="gramEnd"/>
+      <w:r>
+        <w:t xml:space="preserve"> user feedback implemented </w:t>
       </w:r>
     </w:p>
     <w:p/>
@@ -1117,6 +1075,7 @@
   <w:style w:type="character" w:default="1" w:styleId="DefaultParagraphFont">
     <w:name w:val="Default Paragraph Font"/>
     <w:uiPriority w:val="1"/>
+    <w:semiHidden/>
     <w:unhideWhenUsed/>
   </w:style>
   <w:style w:type="table" w:default="1" w:styleId="TableNormal">

</xml_diff>

<commit_message>
Moving the project to the 2 UX problem format
</commit_message>
<xml_diff>
--- a/copy/Encore Class Project.docx
+++ b/copy/Encore Class Project.docx
@@ -24,30 +24,79 @@
       <w:r>
         <w:t>User Researcher / Product Designer / Full Stack Developer</w:t>
       </w:r>
+    </w:p>
+    <w:p>
+      <w:r>
+        <w:t>User Interviews / Usability Testing / Prototyping / React + Redux / Django</w:t>
+      </w:r>
+    </w:p>
+    <w:p>
+      <w:r>
+        <w:t>Jan. – Apr. 2020</w:t>
+      </w:r>
+    </w:p>
+    <w:p>
+      <w:pPr>
+        <w:pStyle w:val="Heading1"/>
+      </w:pPr>
+      <w:r>
+        <w:t>Content</w:t>
+      </w:r>
+    </w:p>
+    <w:p>
+      <w:r>
+        <w:t>Competitive drumlines and marching ensembles have a significant amount of used equipment that they need to sell at the end of each season. Many of these transactions take place on Facebook Marketplace or expensive online consignment shops, neither of which fully meet users’ needs.</w:t>
+      </w:r>
+    </w:p>
+    <w:p>
+      <w:pPr>
+        <w:pStyle w:val="Heading2"/>
+      </w:pPr>
+      <w:r>
+        <w:t>Solution</w:t>
+      </w:r>
+    </w:p>
+    <w:p>
+      <w:r>
+        <w:t xml:space="preserve">Our team of experts created </w:t>
+      </w:r>
+      <w:r>
+        <w:t>Encore Performance Gear</w:t>
+      </w:r>
+      <w:r>
+        <w:t xml:space="preserve">, </w:t>
+      </w:r>
+      <w:r>
+        <w:t xml:space="preserve">an online marketplace for the directors and designers of </w:t>
+      </w:r>
+      <w:r>
+        <w:t>these</w:t>
+      </w:r>
+      <w:r>
+        <w:t xml:space="preserve"> ensembles to buy and sell their</w:t>
+      </w:r>
       <w:bookmarkStart w:id="0" w:name="_GoBack"/>
       <w:bookmarkEnd w:id="0"/>
-    </w:p>
-    <w:p>
-      <w:r>
-        <w:t>User Interviews / Usability Testing / Prototyping / React + Redux / Django</w:t>
-      </w:r>
-    </w:p>
-    <w:p>
-      <w:r>
-        <w:t>Jan. – Apr. 2020</w:t>
-      </w:r>
-    </w:p>
-    <w:p>
-      <w:pPr>
-        <w:pStyle w:val="Heading1"/>
-      </w:pPr>
-      <w:r>
-        <w:t>Content</w:t>
-      </w:r>
-    </w:p>
-    <w:p>
-      <w:r>
-        <w:t>Competitive drumlines and marching ensembles have a significant amount of used equipment that they need to sell at the end of each season. Many of these transactions take place on Facebook Marketplace or expensive online consignment shops, neither of which fully meet users’ needs.</w:t>
+      <w:r>
+        <w:t xml:space="preserve"> used equipment. </w:t>
+      </w:r>
+      <w:r>
+        <w:t xml:space="preserve">We </w:t>
+      </w:r>
+      <w:r>
+        <w:t>used a user-centered agile development process that incorporated UX methodologies into five two-week development sprints</w:t>
+      </w:r>
+      <w:r>
+        <w:t xml:space="preserve">. Our team </w:t>
+      </w:r>
+      <w:r>
+        <w:t xml:space="preserve">deployed a minimal viable product to Heroku using </w:t>
+      </w:r>
+      <w:r>
+        <w:t>React with Redux and a RESTful Django API</w:t>
+      </w:r>
+      <w:r>
+        <w:t>.</w:t>
       </w:r>
     </w:p>
     <w:p>
@@ -55,27 +104,12 @@
         <w:pStyle w:val="Heading2"/>
       </w:pPr>
       <w:r>
-        <w:t>Solution</w:t>
-      </w:r>
-    </w:p>
-    <w:p>
-      <w:r>
-        <w:t xml:space="preserve">Our team of experts created an online marketplace for the directors and designers of </w:t>
-      </w:r>
-      <w:r>
-        <w:t>these</w:t>
-      </w:r>
-      <w:r>
-        <w:t xml:space="preserve"> ensembles to buy and sell their used equipment. </w:t>
-      </w:r>
-      <w:r>
-        <w:t xml:space="preserve">We deployed a minimal viable product to Heroku using </w:t>
-      </w:r>
-      <w:r>
-        <w:t>React with Redux and a RESTful Django API</w:t>
-      </w:r>
-      <w:r>
-        <w:t>.</w:t>
+        <w:t>UX Problem 1: Enable Searching &amp; Filtering</w:t>
+      </w:r>
+    </w:p>
+    <w:p>
+      <w:r>
+        <w:t>Facebook Marketplace was difficult to search and navigate, Encore improved that by letting users search and filter through listings.</w:t>
       </w:r>
     </w:p>
     <w:p>
@@ -83,6 +117,19 @@
         <w:pStyle w:val="Heading2"/>
       </w:pPr>
       <w:r>
+        <w:t>UX Problem 2: Building Trust on the Platform</w:t>
+      </w:r>
+    </w:p>
+    <w:p>
+      <w:r>
+        <w:t xml:space="preserve">Our initial user research taught us that trust was a large factor with these large purchases. We wanted to include profiles to help users feel better about who they’re buying and selling to. </w:t>
+      </w:r>
+    </w:p>
+    <w:p>
+      <w:pPr>
+        <w:pStyle w:val="Heading2"/>
+      </w:pPr>
+      <w:r>
         <w:t>Value Proposition</w:t>
       </w:r>
     </w:p>
@@ -121,171 +168,6 @@
         <w:t xml:space="preserve"> other e-commerce site, creating a seamless experience throughout the process.</w:t>
       </w:r>
     </w:p>
-    <w:p>
-      <w:pPr>
-        <w:pStyle w:val="Heading2"/>
-      </w:pPr>
-      <w:r>
-        <w:t>Key Features</w:t>
-      </w:r>
-    </w:p>
-    <w:p>
-      <w:pPr>
-        <w:ind w:left="360"/>
-      </w:pPr>
-      <w:r>
-        <w:t>Create accounts for individual</w:t>
-      </w:r>
-      <w:r>
-        <w:t xml:space="preserve"> users</w:t>
-      </w:r>
-      <w:r>
-        <w:t xml:space="preserve"> and organizations</w:t>
-      </w:r>
-    </w:p>
-    <w:p>
-      <w:pPr>
-        <w:ind w:left="360"/>
-      </w:pPr>
-      <w:r>
-        <w:t>Draft and publish listings for equipment</w:t>
-      </w:r>
-    </w:p>
-    <w:p>
-      <w:pPr>
-        <w:ind w:left="360"/>
-      </w:pPr>
-      <w:r>
-        <w:t>Quickly find the equipment you are looking for with intuitive text search, sorting</w:t>
-      </w:r>
-      <w:r>
-        <w:t>,</w:t>
-      </w:r>
-      <w:r>
-        <w:t xml:space="preserve"> and filtering</w:t>
-      </w:r>
-    </w:p>
-    <w:p>
-      <w:pPr>
-        <w:ind w:left="360"/>
-      </w:pPr>
-      <w:r>
-        <w:t>Message</w:t>
-      </w:r>
-      <w:r>
-        <w:t xml:space="preserve"> users</w:t>
-      </w:r>
-      <w:r>
-        <w:t xml:space="preserve"> to negotiate sales and purchases of equipment</w:t>
-      </w:r>
-    </w:p>
-    <w:p>
-      <w:pPr>
-        <w:ind w:left="360"/>
-      </w:pPr>
-      <w:r>
-        <w:t>Notify buyers when items are no longer available by marking listing</w:t>
-      </w:r>
-      <w:r>
-        <w:t>s</w:t>
-      </w:r>
-      <w:r>
-        <w:t xml:space="preserve"> as “sale pending” or “sold”</w:t>
-      </w:r>
-    </w:p>
-    <w:p>
-      <w:pPr>
-        <w:ind w:left="360"/>
-      </w:pPr>
-      <w:r>
-        <w:t>Opt in/out of receiving email notifications when you receive messages</w:t>
-      </w:r>
-    </w:p>
-    <w:p>
-      <w:pPr>
-        <w:pStyle w:val="Heading2"/>
-      </w:pPr>
-      <w:r>
-        <w:t>Process</w:t>
-      </w:r>
-    </w:p>
-    <w:p>
-      <w:r>
-        <w:t>Our team of experts used a user-centered agile development process that incorporated UX methodologies into five two-week development sprints.</w:t>
-      </w:r>
-    </w:p>
-    <w:p>
-      <w:r>
-        <w:t xml:space="preserve">Sprint 1: </w:t>
-      </w:r>
-      <w:r>
-        <w:t>Initial u</w:t>
-      </w:r>
-      <w:r>
-        <w:t xml:space="preserve">ser research, configuration </w:t>
-      </w:r>
-      <w:r>
-        <w:t xml:space="preserve">and integration </w:t>
-      </w:r>
-      <w:r>
-        <w:t xml:space="preserve">of Django </w:t>
-      </w:r>
-      <w:r>
-        <w:t xml:space="preserve">API </w:t>
-      </w:r>
-      <w:r>
-        <w:t>and React</w:t>
-      </w:r>
-    </w:p>
-    <w:p>
-      <w:r>
-        <w:t xml:space="preserve">Sprint 2: </w:t>
-      </w:r>
-      <w:r>
-        <w:t>Wireframes and high fidelity mockups shared with product owner, a</w:t>
-      </w:r>
-      <w:r>
-        <w:t>ccount creation</w:t>
-      </w:r>
-      <w:r>
-        <w:t xml:space="preserve"> and basic database read/write operations</w:t>
-      </w:r>
-      <w:r>
-        <w:t xml:space="preserve"> integrated </w:t>
-      </w:r>
-    </w:p>
-    <w:p>
-      <w:r>
-        <w:lastRenderedPageBreak/>
-        <w:t xml:space="preserve">Sprint 3: </w:t>
-      </w:r>
-      <w:r>
-        <w:t>Mockup iterations and refinements, p</w:t>
-      </w:r>
-      <w:r>
-        <w:t xml:space="preserve">hoto upload integrated, significant UI improvements </w:t>
-      </w:r>
-    </w:p>
-    <w:p>
-      <w:r>
-        <w:t>Sprint 4: Messaging integrated, deployment</w:t>
-      </w:r>
-      <w:r>
-        <w:t xml:space="preserve"> to Heroku accomplished</w:t>
-      </w:r>
-    </w:p>
-    <w:p>
-      <w:r>
-        <w:t>Sprint 5: User testing</w:t>
-      </w:r>
-      <w:r>
-        <w:t xml:space="preserve"> of MVP conducted</w:t>
-      </w:r>
-      <w:r>
-        <w:t xml:space="preserve">, user feedback implemented </w:t>
-      </w:r>
-    </w:p>
-    <w:p/>
     <w:sectPr>
       <w:pgSz w:w="12240" w:h="15840"/>
       <w:pgMar w:top="1440" w:right="1440" w:bottom="1440" w:left="1440" w:header="720" w:footer="720" w:gutter="0"/>
@@ -622,7 +504,7 @@
       </w:pPr>
     </w:pPrDefault>
   </w:docDefaults>
-  <w:latentStyles w:defLockedState="0" w:defUIPriority="99" w:defSemiHidden="0" w:defUnhideWhenUsed="0" w:defQFormat="0" w:count="377">
+  <w:latentStyles w:defLockedState="0" w:defUIPriority="99" w:defSemiHidden="0" w:defUnhideWhenUsed="0" w:defQFormat="0" w:count="376">
     <w:lsdException w:name="Normal" w:uiPriority="0" w:qFormat="1"/>
     <w:lsdException w:name="heading 1" w:uiPriority="9" w:qFormat="1"/>
     <w:lsdException w:name="heading 2" w:semiHidden="1" w:uiPriority="9" w:unhideWhenUsed="1" w:qFormat="1"/>
@@ -999,7 +881,6 @@
     <w:lsdException w:name="Hashtag" w:semiHidden="1" w:unhideWhenUsed="1"/>
     <w:lsdException w:name="Unresolved Mention" w:semiHidden="1" w:unhideWhenUsed="1"/>
     <w:lsdException w:name="Smart Link" w:semiHidden="1" w:unhideWhenUsed="1"/>
-    <w:lsdException w:name="Smart Link Error" w:semiHidden="1" w:unhideWhenUsed="1"/>
   </w:latentStyles>
   <w:style w:type="paragraph" w:default="1" w:styleId="Normal">
     <w:name w:val="Normal"/>

</xml_diff>

<commit_message>
Moved new copy into the project page, still need new screenshots
</commit_message>
<xml_diff>
--- a/copy/Encore Class Project.docx
+++ b/copy/Encore Class Project.docx
@@ -49,123 +49,167 @@
       </w:r>
     </w:p>
     <w:p>
+      <w:r>
+        <w:t>Encore Performance Gear is a community-run platform built specifically for directors and designers of competitive drumlines and marching ensembles.</w:t>
+      </w:r>
+    </w:p>
+    <w:p>
+      <w:r>
+        <w:t>I assisted with conducting user research</w:t>
+      </w:r>
+      <w:r>
+        <w:t>,</w:t>
+      </w:r>
+      <w:r>
+        <w:t xml:space="preserve"> </w:t>
+      </w:r>
+      <w:r>
+        <w:t>creating</w:t>
+      </w:r>
+      <w:r>
+        <w:t xml:space="preserve"> </w:t>
+      </w:r>
+      <w:r>
+        <w:t>high fidelity mockups, and translating mockups into clean, maintainable frontend code</w:t>
+      </w:r>
+      <w:r>
+        <w:t xml:space="preserve">. I was also responsible for managing our version control process with Git and our production app deployment process. </w:t>
+      </w:r>
+    </w:p>
+    <w:p>
       <w:pPr>
         <w:pStyle w:val="Heading2"/>
       </w:pPr>
       <w:r>
-        <w:t>Solution</w:t>
-      </w:r>
-    </w:p>
-    <w:p>
-      <w:r>
-        <w:t xml:space="preserve">Our team of experts created </w:t>
-      </w:r>
-      <w:r>
-        <w:t>Encore Performance Gear</w:t>
-      </w:r>
-      <w:r>
-        <w:t xml:space="preserve">, </w:t>
-      </w:r>
-      <w:r>
-        <w:t xml:space="preserve">an online marketplace for the directors and designers of </w:t>
-      </w:r>
-      <w:r>
-        <w:t>these</w:t>
-      </w:r>
-      <w:r>
-        <w:t xml:space="preserve"> ensembles to buy and sell their</w:t>
+        <w:t>UX Problem 1: Enable Searching &amp; Filtering</w:t>
+      </w:r>
+    </w:p>
+    <w:p>
+      <w:r>
+        <w:t xml:space="preserve">Our initial </w:t>
+      </w:r>
+      <w:r>
+        <w:t xml:space="preserve">user </w:t>
+      </w:r>
+      <w:r>
+        <w:t xml:space="preserve">research showed us that these users </w:t>
+      </w:r>
+      <w:r>
+        <w:t>struggled</w:t>
+      </w:r>
+      <w:r>
+        <w:t xml:space="preserve"> </w:t>
+      </w:r>
+      <w:r>
+        <w:t xml:space="preserve">on Facebook Marketplace to find the equipment they were searching for. The platform lacked any specific filters or categories for the marching arts community. </w:t>
+      </w:r>
+    </w:p>
+    <w:p>
+      <w:r>
+        <w:t xml:space="preserve">We made sure to </w:t>
+      </w:r>
+      <w:r>
+        <w:t>design the site around a group of categories that was meaningful for our intended users to make them feel like the platform was a place built for them</w:t>
+      </w:r>
+      <w:r>
+        <w:t>.</w:t>
+      </w:r>
+      <w:r>
+        <w:t xml:space="preserve"> We also collect more information from sellers than a title and description for a listing. Encore Performance lets them specify the brand, category, and condition of their equipment. This improved the seller</w:t>
+      </w:r>
+      <w:r>
+        <w:t>s’ experiences by making them feel the site was built for them, and improved buyers’ experiences by improving their search results on the site.</w:t>
+      </w:r>
+      <w:r>
+        <w:t xml:space="preserve">  </w:t>
+      </w:r>
+    </w:p>
+    <w:p>
+      <w:pPr>
+        <w:pStyle w:val="Heading2"/>
+      </w:pPr>
+      <w:r>
+        <w:t xml:space="preserve">UX Problem 2: </w:t>
+      </w:r>
+      <w:r>
+        <w:t>Building Trust Between Users</w:t>
+      </w:r>
+    </w:p>
+    <w:p>
+      <w:r>
+        <w:t xml:space="preserve">Our </w:t>
       </w:r>
       <w:bookmarkStart w:id="0" w:name="_GoBack"/>
       <w:bookmarkEnd w:id="0"/>
       <w:r>
-        <w:t xml:space="preserve"> used equipment. </w:t>
-      </w:r>
+        <w:t>research</w:t>
+      </w:r>
+      <w:r>
+        <w:t xml:space="preserve"> also</w:t>
+      </w:r>
+      <w:r>
+        <w:t xml:space="preserve"> taught </w:t>
+      </w:r>
+      <w:r>
+        <w:t>the team</w:t>
+      </w:r>
+      <w:r>
+        <w:t xml:space="preserve"> that trust was a large factor with these large purchases. </w:t>
+      </w:r>
+      <w:r>
+        <w:t xml:space="preserve">Often equipment in this community is bought and sold for thousands of dollars, and people need to trust who they’re haggling with. </w:t>
+      </w:r>
+    </w:p>
+    <w:p>
       <w:r>
         <w:t xml:space="preserve">We </w:t>
       </w:r>
       <w:r>
-        <w:t>used a user-centered agile development process that incorporated UX methodologies into five two-week development sprints</w:t>
-      </w:r>
-      <w:r>
-        <w:t xml:space="preserve">. Our team </w:t>
-      </w:r>
-      <w:r>
-        <w:t xml:space="preserve">deployed a minimal viable product to Heroku using </w:t>
-      </w:r>
-      <w:r>
-        <w:t>React with Redux and a RESTful Django API</w:t>
+        <w:t>included</w:t>
+      </w:r>
+      <w:r>
+        <w:t xml:space="preserve"> profiles </w:t>
+      </w:r>
+      <w:r>
+        <w:t xml:space="preserve">and direct messaging </w:t>
+      </w:r>
+      <w:r>
+        <w:t xml:space="preserve">to help users feel better about who they’re </w:t>
+      </w:r>
+      <w:r>
+        <w:t>interacting with on the site</w:t>
       </w:r>
       <w:r>
         <w:t>.</w:t>
       </w:r>
+      <w:r>
+        <w:t xml:space="preserve"> </w:t>
+      </w:r>
+      <w:r>
+        <w:t xml:space="preserve">Users can see the name and picture of a person selling equipment they’re interested in, and then they can message them to agree on a price without sharing any personal contact information.  </w:t>
+      </w:r>
+      <w:r>
+        <w:t xml:space="preserve"> </w:t>
+      </w:r>
+      <w:r>
+        <w:t xml:space="preserve"> </w:t>
+      </w:r>
     </w:p>
     <w:p>
       <w:pPr>
         <w:pStyle w:val="Heading2"/>
       </w:pPr>
       <w:r>
-        <w:t>UX Problem 1: Enable Searching &amp; Filtering</w:t>
-      </w:r>
-    </w:p>
-    <w:p>
-      <w:r>
-        <w:t>Facebook Marketplace was difficult to search and navigate, Encore improved that by letting users search and filter through listings.</w:t>
-      </w:r>
-    </w:p>
-    <w:p>
-      <w:pPr>
-        <w:pStyle w:val="Heading2"/>
-      </w:pPr>
-      <w:r>
-        <w:t>UX Problem 2: Building Trust on the Platform</w:t>
-      </w:r>
-    </w:p>
-    <w:p>
-      <w:r>
-        <w:t xml:space="preserve">Our initial user research taught us that trust was a large factor with these large purchases. We wanted to include profiles to help users feel better about who they’re buying and selling to. </w:t>
-      </w:r>
-    </w:p>
-    <w:p>
-      <w:pPr>
-        <w:pStyle w:val="Heading2"/>
-      </w:pPr>
-      <w:r>
-        <w:t>Value Proposition</w:t>
-      </w:r>
-    </w:p>
-    <w:p>
-      <w:r>
-        <w:t xml:space="preserve">Encore Performance Gear is a community-run platform built specifically for directors and designers of competitive drumlines and marching ensembles. The site builds trust </w:t>
-      </w:r>
-      <w:r>
-        <w:t>with</w:t>
-      </w:r>
-      <w:r>
-        <w:t xml:space="preserve"> </w:t>
-      </w:r>
-      <w:r>
-        <w:t xml:space="preserve">user </w:t>
-      </w:r>
-      <w:r>
-        <w:t xml:space="preserve">profiles that provides buyers information about the </w:t>
-      </w:r>
-      <w:r>
-        <w:t>users they’re buying from</w:t>
-      </w:r>
-      <w:r>
-        <w:t xml:space="preserve">. Intuitive functionality </w:t>
-      </w:r>
-      <w:r>
-        <w:t>matches</w:t>
-      </w:r>
-      <w:r>
-        <w:t xml:space="preserve"> the mental model users </w:t>
-      </w:r>
-      <w:r>
-        <w:t>have from</w:t>
-      </w:r>
-      <w:r>
-        <w:t xml:space="preserve"> other e-commerce site, creating a seamless experience throughout the process.</w:t>
+        <w:t>Solution</w:t>
+      </w:r>
+    </w:p>
+    <w:p>
+      <w:r>
+        <w:t xml:space="preserve">Our team of experts created Encore Performance Gear, an online marketplace for the directors and designers of these ensembles to buy and sell their used equipment. We used a user-centered agile </w:t>
+      </w:r>
+      <w:r>
+        <w:lastRenderedPageBreak/>
+        <w:t>development process that incorporated UX methodologies into five two-week development sprints. Our team deployed a minimal viable product to Heroku using React with Redux and a RESTful Django API.</w:t>
       </w:r>
     </w:p>
     <w:sectPr>

</xml_diff>